<commit_message>
Final Project Update 7/19
</commit_message>
<xml_diff>
--- a/Class_Project_Rubric.docx
+++ b/Class_Project_Rubric.docx
@@ -301,50 +301,8 @@
           <w:sz w:val="28"/>
           <w:szCs w:val="28"/>
         </w:rPr>
-        <w:t xml:space="preserve">Packages: </w:t>
+        <w:t>Packages: tidyr , dplyr</w:t>
       </w:r>
-      <w:proofErr w:type="spellStart"/>
-      <w:proofErr w:type="gramStart"/>
-      <w:r>
-        <w:rPr>
-          <w:b/>
-          <w:bCs/>
-          <w:sz w:val="28"/>
-          <w:szCs w:val="28"/>
-        </w:rPr>
-        <w:t>tidyr</w:t>
-      </w:r>
-      <w:proofErr w:type="spellEnd"/>
-      <w:r>
-        <w:rPr>
-          <w:b/>
-          <w:bCs/>
-          <w:sz w:val="28"/>
-          <w:szCs w:val="28"/>
-        </w:rPr>
-        <w:t xml:space="preserve"> ,</w:t>
-      </w:r>
-      <w:proofErr w:type="gramEnd"/>
-      <w:r>
-        <w:rPr>
-          <w:b/>
-          <w:bCs/>
-          <w:sz w:val="28"/>
-          <w:szCs w:val="28"/>
-        </w:rPr>
-        <w:t xml:space="preserve"> </w:t>
-      </w:r>
-      <w:proofErr w:type="spellStart"/>
-      <w:r>
-        <w:rPr>
-          <w:b/>
-          <w:bCs/>
-          <w:sz w:val="28"/>
-          <w:szCs w:val="28"/>
-        </w:rPr>
-        <w:t>dplyr</w:t>
-      </w:r>
-      <w:proofErr w:type="spellEnd"/>
       <w:r>
         <w:rPr>
           <w:b/>
@@ -468,15 +426,7 @@
               </w:numPr>
             </w:pPr>
             <w:r>
-              <w:t xml:space="preserve">Use semicolons </w:t>
-            </w:r>
-            <w:proofErr w:type="gramStart"/>
-            <w:r>
-              <w:t>( ;</w:t>
-            </w:r>
-            <w:proofErr w:type="gramEnd"/>
-            <w:r>
-              <w:t xml:space="preserve"> ) to end commands throughout your scripts.</w:t>
+              <w:t>Use semicolons ( ; ) to end commands throughout your scripts.</w:t>
             </w:r>
           </w:p>
         </w:tc>
@@ -508,24 +458,13 @@
               </w:numPr>
             </w:pPr>
             <w:r>
-              <w:t xml:space="preserve">Consistent alignment of curly bracket </w:t>
-            </w:r>
-            <w:proofErr w:type="gramStart"/>
-            <w:r>
-              <w:t xml:space="preserve">( </w:t>
+              <w:t xml:space="preserve">Consistent alignment of curly bracket ( </w:t>
             </w:r>
             <w:r>
               <w:rPr>
                 <w:b/>
               </w:rPr>
-              <w:t>{</w:t>
-            </w:r>
-            <w:proofErr w:type="gramEnd"/>
-            <w:r>
-              <w:rPr>
-                <w:b/>
-              </w:rPr>
-              <w:t xml:space="preserve"> }</w:t>
+              <w:t>{ }</w:t>
             </w:r>
             <w:r>
               <w:t xml:space="preserve"> )</w:t>
@@ -949,15 +888,7 @@
               </w:numPr>
             </w:pPr>
             <w:r>
-              <w:t xml:space="preserve">Use of a </w:t>
-            </w:r>
-            <w:proofErr w:type="gramStart"/>
-            <w:r>
-              <w:t>standard mathematical operations</w:t>
-            </w:r>
-            <w:proofErr w:type="gramEnd"/>
-            <w:r>
-              <w:t xml:space="preserve"> (+, -, *, /). </w:t>
+              <w:t xml:space="preserve">Use of a standard mathematical operations (+, -, *, /). </w:t>
             </w:r>
             <w:r>
               <w:rPr>
@@ -1082,13 +1013,8 @@
               <w:t>ClassProject</w:t>
             </w:r>
             <w:r>
-              <w:t>_</w:t>
-            </w:r>
-            <w:proofErr w:type="gramStart"/>
-            <w:r>
-              <w:t>1.r</w:t>
-            </w:r>
-            <w:proofErr w:type="gramEnd"/>
+              <w:t>_1.r</w:t>
+            </w:r>
           </w:p>
         </w:tc>
       </w:tr>
@@ -1158,16 +1084,8 @@
               <w:t>-</w:t>
             </w:r>
             <w:r>
-              <w:t xml:space="preserve"> </w:t>
-            </w:r>
-            <w:r>
-              <w:t>ClassProject_</w:t>
-            </w:r>
-            <w:proofErr w:type="gramStart"/>
-            <w:r>
-              <w:t>1.r</w:t>
-            </w:r>
-            <w:proofErr w:type="gramEnd"/>
+              <w:t xml:space="preserve"> ClassProject_1.r</w:t>
+            </w:r>
           </w:p>
         </w:tc>
       </w:tr>
@@ -1261,16 +1179,8 @@
               <w:t>-</w:t>
             </w:r>
             <w:r>
-              <w:t xml:space="preserve"> </w:t>
-            </w:r>
-            <w:r>
-              <w:t>ClassProject_</w:t>
-            </w:r>
-            <w:proofErr w:type="gramStart"/>
-            <w:r>
-              <w:t>1.r</w:t>
-            </w:r>
-            <w:proofErr w:type="gramEnd"/>
+              <w:t xml:space="preserve"> ClassProject_1.r</w:t>
+            </w:r>
           </w:p>
         </w:tc>
       </w:tr>
@@ -1331,24 +1241,13 @@
           </w:tcPr>
           <w:p>
             <w:r>
-              <w:t xml:space="preserve">Used </w:t>
-            </w:r>
-            <w:proofErr w:type="gramStart"/>
-            <w:r>
-              <w:t>cat(</w:t>
-            </w:r>
-            <w:proofErr w:type="gramEnd"/>
-            <w:r>
-              <w:t>) to output variables and text</w:t>
+              <w:t>Used cat() to output variables and text</w:t>
             </w:r>
             <w:r>
               <w:t>-</w:t>
             </w:r>
             <w:r>
-              <w:t xml:space="preserve"> </w:t>
-            </w:r>
-            <w:r>
-              <w:t>ClassProject_1.r</w:t>
+              <w:t xml:space="preserve"> ClassProject_1.r</w:t>
             </w:r>
           </w:p>
         </w:tc>
@@ -1419,15 +1318,16 @@
               <w:t>Used \n</w:t>
             </w:r>
             <w:r>
-              <w:t xml:space="preserve"> within </w:t>
-            </w:r>
-            <w:proofErr w:type="gramStart"/>
-            <w:r>
-              <w:t>cat(</w:t>
-            </w:r>
-            <w:proofErr w:type="gramEnd"/>
-            <w:r>
-              <w:t>)</w:t>
+              <w:t xml:space="preserve"> within cat()</w:t>
+            </w:r>
+            <w:r>
+              <w:t xml:space="preserve"> to </w:t>
+            </w:r>
+            <w:r>
+              <w:t xml:space="preserve">create a newline for the </w:t>
+            </w:r>
+            <w:r>
+              <w:t>text within cat()</w:t>
             </w:r>
             <w:r>
               <w:t>-</w:t>
@@ -1524,16 +1424,8 @@
               <w:t>-</w:t>
             </w:r>
             <w:r>
-              <w:t xml:space="preserve"> </w:t>
-            </w:r>
-            <w:r>
-              <w:t>ClassProject_</w:t>
-            </w:r>
-            <w:proofErr w:type="gramStart"/>
-            <w:r>
-              <w:t>1.r</w:t>
-            </w:r>
-            <w:proofErr w:type="gramEnd"/>
+              <w:t xml:space="preserve"> ClassProject_1.r</w:t>
+            </w:r>
           </w:p>
         </w:tc>
       </w:tr>
@@ -1597,19 +1489,17 @@
               <w:t>Created if-else statement</w:t>
             </w:r>
             <w:r>
+              <w:t xml:space="preserve"> which expresses a response </w:t>
+            </w:r>
+            <w:r>
+              <w:t>based on the input and condition</w:t>
+            </w:r>
+            <w:r>
               <w:t>-</w:t>
             </w:r>
             <w:r>
-              <w:t xml:space="preserve"> </w:t>
-            </w:r>
-            <w:r>
-              <w:t>ClassProject_</w:t>
-            </w:r>
-            <w:proofErr w:type="gramStart"/>
-            <w:r>
-              <w:t>1.r</w:t>
-            </w:r>
-            <w:proofErr w:type="gramEnd"/>
+              <w:t xml:space="preserve"> ClassProject_1.r</w:t>
+            </w:r>
           </w:p>
         </w:tc>
       </w:tr>
@@ -1676,16 +1566,8 @@
               <w:t>-</w:t>
             </w:r>
             <w:r>
-              <w:t xml:space="preserve"> </w:t>
-            </w:r>
-            <w:r>
-              <w:t>ClassProject_</w:t>
-            </w:r>
-            <w:proofErr w:type="gramStart"/>
-            <w:r>
-              <w:t>1.r</w:t>
-            </w:r>
-            <w:proofErr w:type="gramEnd"/>
+              <w:t xml:space="preserve"> ClassProject_1.r</w:t>
+            </w:r>
           </w:p>
         </w:tc>
       </w:tr>
@@ -1749,19 +1631,17 @@
               <w:t xml:space="preserve">Created error statement </w:t>
             </w:r>
             <w:r>
+              <w:t xml:space="preserve">which expresses an error if input </w:t>
+            </w:r>
+            <w:r>
+              <w:t>is not included in the statement</w:t>
+            </w:r>
+            <w:r>
               <w:t>-</w:t>
             </w:r>
             <w:r>
-              <w:t xml:space="preserve"> </w:t>
-            </w:r>
-            <w:r>
-              <w:t>ClassProject_</w:t>
-            </w:r>
-            <w:proofErr w:type="gramStart"/>
-            <w:r>
-              <w:t>1.r</w:t>
-            </w:r>
-            <w:proofErr w:type="gramEnd"/>
+              <w:t xml:space="preserve"> ClassProject_1.r</w:t>
+            </w:r>
           </w:p>
         </w:tc>
       </w:tr>
@@ -1822,7 +1702,13 @@
           </w:tcPr>
           <w:p>
             <w:r>
-              <w:t>Used &amp; operator with</w:t>
+              <w:t>Used &amp;</w:t>
+            </w:r>
+            <w:r>
+              <w:t>&amp;</w:t>
+            </w:r>
+            <w:r>
+              <w:t xml:space="preserve"> operator with</w:t>
             </w:r>
             <w:r>
               <w:t xml:space="preserve">in </w:t>
@@ -1831,19 +1717,17 @@
               <w:t>an if statement</w:t>
             </w:r>
             <w:r>
+              <w:t xml:space="preserve"> to select for a condition with both</w:t>
+            </w:r>
+            <w:r>
+              <w:t xml:space="preserve"> fish length and fish type</w:t>
+            </w:r>
+            <w:r>
               <w:t>-</w:t>
             </w:r>
             <w:r>
-              <w:t xml:space="preserve"> </w:t>
-            </w:r>
-            <w:r>
-              <w:t>ClassProject_</w:t>
-            </w:r>
-            <w:proofErr w:type="gramStart"/>
-            <w:r>
-              <w:t>1.r</w:t>
-            </w:r>
-            <w:proofErr w:type="gramEnd"/>
+              <w:t xml:space="preserve"> ClassProject_1.r</w:t>
+            </w:r>
           </w:p>
         </w:tc>
       </w:tr>
@@ -1907,19 +1791,17 @@
               <w:t>Used || operator within an if statement</w:t>
             </w:r>
             <w:r>
+              <w:t xml:space="preserve"> to express a response if </w:t>
+            </w:r>
+            <w:r>
+              <w:t>one or the other fish lengths are input</w:t>
+            </w:r>
+            <w:r>
               <w:t>-</w:t>
             </w:r>
             <w:r>
-              <w:t xml:space="preserve"> </w:t>
-            </w:r>
-            <w:r>
-              <w:t>ClassProject_</w:t>
-            </w:r>
-            <w:proofErr w:type="gramStart"/>
-            <w:r>
-              <w:t>1.r</w:t>
-            </w:r>
-            <w:proofErr w:type="gramEnd"/>
+              <w:t xml:space="preserve"> ClassProject_1.r</w:t>
+            </w:r>
           </w:p>
         </w:tc>
       </w:tr>
@@ -1986,16 +1868,8 @@
               <w:t>-</w:t>
             </w:r>
             <w:r>
-              <w:t xml:space="preserve"> </w:t>
-            </w:r>
-            <w:r>
-              <w:t>ClassProject_</w:t>
-            </w:r>
-            <w:proofErr w:type="gramStart"/>
-            <w:r>
-              <w:t>1.r</w:t>
-            </w:r>
-            <w:proofErr w:type="gramEnd"/>
+              <w:t xml:space="preserve"> ClassProject_1.r</w:t>
+            </w:r>
           </w:p>
         </w:tc>
       </w:tr>
@@ -2056,24 +1930,11 @@
           </w:tcPr>
           <w:p>
             <w:r>
-              <w:t>Saved csv to “</w:t>
-            </w:r>
-            <w:proofErr w:type="spellStart"/>
-            <w:r>
-              <w:t>fishData</w:t>
-            </w:r>
-            <w:proofErr w:type="spellEnd"/>
-            <w:r>
-              <w:t xml:space="preserve">” at beginning of </w:t>
-            </w:r>
-            <w:r>
-              <w:t>ClassProject_</w:t>
-            </w:r>
-            <w:proofErr w:type="gramStart"/>
-            <w:r>
-              <w:t>2.r</w:t>
-            </w:r>
-            <w:proofErr w:type="gramEnd"/>
+              <w:t xml:space="preserve">Saved csv to “fishData” at beginning of </w:t>
+            </w:r>
+            <w:r>
+              <w:t>ClassProject_2.r</w:t>
+            </w:r>
           </w:p>
         </w:tc>
       </w:tr>
@@ -2155,13 +2016,8 @@
               <w:t xml:space="preserve"> </w:t>
             </w:r>
             <w:r>
-              <w:t>ClassProject_</w:t>
-            </w:r>
-            <w:proofErr w:type="gramStart"/>
-            <w:r>
-              <w:t>2.r</w:t>
-            </w:r>
-            <w:proofErr w:type="gramEnd"/>
+              <w:t>ClassProject_2.r</w:t>
+            </w:r>
           </w:p>
         </w:tc>
       </w:tr>
@@ -2222,32 +2078,11 @@
           </w:tcPr>
           <w:p>
             <w:r>
-              <w:t xml:space="preserve">Subset </w:t>
-            </w:r>
-            <w:proofErr w:type="spellStart"/>
-            <w:r>
-              <w:t>fishLength</w:t>
-            </w:r>
-            <w:proofErr w:type="spellEnd"/>
-            <w:r>
-              <w:t xml:space="preserve"> from </w:t>
-            </w:r>
-            <w:proofErr w:type="spellStart"/>
-            <w:r>
-              <w:t>fishData</w:t>
-            </w:r>
-            <w:proofErr w:type="spellEnd"/>
-            <w:r>
-              <w:t xml:space="preserve"> </w:t>
-            </w:r>
-            <w:r>
-              <w:t>ClassProject_</w:t>
-            </w:r>
-            <w:proofErr w:type="gramStart"/>
-            <w:r>
-              <w:t>2.r</w:t>
-            </w:r>
-            <w:proofErr w:type="gramEnd"/>
+              <w:t xml:space="preserve">Subset fishLength from fishData </w:t>
+            </w:r>
+            <w:r>
+              <w:t>ClassProject_2.r</w:t>
+            </w:r>
           </w:p>
         </w:tc>
       </w:tr>
@@ -2308,24 +2143,11 @@
           </w:tcPr>
           <w:p>
             <w:r>
-              <w:t xml:space="preserve">Subset individual length from </w:t>
-            </w:r>
-            <w:proofErr w:type="spellStart"/>
-            <w:r>
-              <w:t>fishLength</w:t>
-            </w:r>
-            <w:proofErr w:type="spellEnd"/>
-            <w:r>
-              <w:t xml:space="preserve"> vector – </w:t>
-            </w:r>
-            <w:r>
-              <w:t>ClassProject_</w:t>
-            </w:r>
-            <w:proofErr w:type="gramStart"/>
-            <w:r>
-              <w:t>2.r</w:t>
-            </w:r>
-            <w:proofErr w:type="gramEnd"/>
+              <w:t xml:space="preserve">Subset individual length from fishLength vector – </w:t>
+            </w:r>
+            <w:r>
+              <w:t>ClassProject_2.r</w:t>
+            </w:r>
           </w:p>
         </w:tc>
       </w:tr>
@@ -2386,30 +2208,26 @@
           </w:tcPr>
           <w:p>
             <w:r>
-              <w:t xml:space="preserve">Used </w:t>
-            </w:r>
-            <w:proofErr w:type="spellStart"/>
-            <w:r>
-              <w:t>seqVal</w:t>
-            </w:r>
-            <w:proofErr w:type="spellEnd"/>
-            <w:r>
-              <w:t xml:space="preserve"> in</w:t>
-            </w:r>
-            <w:r>
-              <w:t xml:space="preserve"> for loop -</w:t>
+              <w:t>Used seq in</w:t>
+            </w:r>
+            <w:r>
+              <w:t xml:space="preserve"> for loop</w:t>
+            </w:r>
+            <w:r>
+              <w:t xml:space="preserve">. </w:t>
+            </w:r>
+            <w:r>
+              <w:t>seqVal is used as the index variable for the dataset as the loop iterates</w:t>
             </w:r>
             <w:r>
               <w:t xml:space="preserve"> </w:t>
             </w:r>
             <w:r>
-              <w:t>ClassProject_</w:t>
-            </w:r>
-            <w:proofErr w:type="gramStart"/>
-            <w:r>
-              <w:t>2.r</w:t>
-            </w:r>
-            <w:proofErr w:type="gramEnd"/>
+              <w:t xml:space="preserve"> -</w:t>
+            </w:r>
+            <w:r>
+              <w:t xml:space="preserve"> ClassProject_2.r</w:t>
+            </w:r>
           </w:p>
         </w:tc>
       </w:tr>
@@ -2470,32 +2288,13 @@
           </w:tcPr>
           <w:p>
             <w:r>
-              <w:t xml:space="preserve">Used </w:t>
-            </w:r>
-            <w:proofErr w:type="spellStart"/>
-            <w:r>
-              <w:t>fishNum</w:t>
-            </w:r>
-            <w:proofErr w:type="spellEnd"/>
-            <w:r>
-              <w:t xml:space="preserve"> in for </w:t>
-            </w:r>
-            <w:proofErr w:type="gramStart"/>
-            <w:r>
-              <w:t xml:space="preserve">loop </w:t>
-            </w:r>
-            <w:r>
-              <w:t>,</w:t>
-            </w:r>
-            <w:proofErr w:type="gramEnd"/>
-            <w:r>
-              <w:t xml:space="preserve"> used sequence 1-10 by 2 -</w:t>
-            </w:r>
-            <w:r>
-              <w:t xml:space="preserve"> </w:t>
-            </w:r>
-            <w:r>
-              <w:t>ClassProject_2.r</w:t>
+              <w:t xml:space="preserve">Used fishNum in for loop </w:t>
+            </w:r>
+            <w:r>
+              <w:t>, used sequence 1-10 by 2 -</w:t>
+            </w:r>
+            <w:r>
+              <w:t xml:space="preserve"> ClassProject_2.r</w:t>
             </w:r>
           </w:p>
         </w:tc>
@@ -2517,15 +2316,8 @@
               </w:numPr>
             </w:pPr>
             <w:r>
-              <w:t xml:space="preserve">Sequence to set up iterations in a </w:t>
-            </w:r>
-            <w:proofErr w:type="gramStart"/>
-            <w:r>
-              <w:t>for(</w:t>
-            </w:r>
-            <w:proofErr w:type="gramEnd"/>
-            <w:r>
-              <w:t>)</w:t>
+              <w:lastRenderedPageBreak/>
+              <w:t>Sequence to set up iterations in a for()</w:t>
             </w:r>
           </w:p>
         </w:tc>
@@ -2571,16 +2363,8 @@
               <w:t>-</w:t>
             </w:r>
             <w:r>
-              <w:t xml:space="preserve"> </w:t>
-            </w:r>
-            <w:r>
-              <w:t>ClassProject_</w:t>
-            </w:r>
-            <w:proofErr w:type="gramStart"/>
-            <w:r>
-              <w:t>2.r</w:t>
-            </w:r>
-            <w:proofErr w:type="gramEnd"/>
+              <w:t xml:space="preserve"> ClassProject_2.r</w:t>
+            </w:r>
           </w:p>
         </w:tc>
       </w:tr>
@@ -2648,19 +2432,20 @@
           </w:tcPr>
           <w:p>
             <w:r>
-              <w:t>Used state variable 3 time -</w:t>
+              <w:t>created</w:t>
             </w:r>
             <w:r>
               <w:t xml:space="preserve"> </w:t>
             </w:r>
             <w:r>
-              <w:t>ClassProject_</w:t>
-            </w:r>
-            <w:proofErr w:type="gramStart"/>
-            <w:r>
-              <w:t>2.r</w:t>
-            </w:r>
-            <w:proofErr w:type="gramEnd"/>
+              <w:t xml:space="preserve">initial , intermediate and final state variable </w:t>
+            </w:r>
+            <w:r>
+              <w:t xml:space="preserve"> -</w:t>
+            </w:r>
+            <w:r>
+              <w:t xml:space="preserve"> ClassProject_2.r</w:t>
+            </w:r>
           </w:p>
         </w:tc>
       </w:tr>
@@ -2681,15 +2466,7 @@
               </w:numPr>
             </w:pPr>
             <w:r>
-              <w:t xml:space="preserve">Nested </w:t>
-            </w:r>
-            <w:proofErr w:type="gramStart"/>
-            <w:r>
-              <w:t>if(</w:t>
-            </w:r>
-            <w:proofErr w:type="gramEnd"/>
-            <w:r>
-              <w:t>) inside a for()</w:t>
+              <w:t>Nested if() inside a for()</w:t>
             </w:r>
           </w:p>
         </w:tc>
@@ -2729,16 +2506,17 @@
           </w:tcPr>
           <w:p>
             <w:r>
-              <w:t xml:space="preserve">Nested if within for () – </w:t>
-            </w:r>
-            <w:r>
-              <w:t>ClassProject_</w:t>
-            </w:r>
-            <w:proofErr w:type="gramStart"/>
-            <w:r>
-              <w:t>2.r</w:t>
-            </w:r>
-            <w:proofErr w:type="gramEnd"/>
+              <w:t>Nested if within for ()</w:t>
+            </w:r>
+            <w:r>
+              <w:t xml:space="preserve"> to select for condition while for loop iterates</w:t>
+            </w:r>
+            <w:r>
+              <w:t xml:space="preserve"> – </w:t>
+            </w:r>
+            <w:r>
+              <w:t>ClassProject_2.r</w:t>
+            </w:r>
           </w:p>
         </w:tc>
       </w:tr>
@@ -2759,7 +2537,6 @@
               </w:numPr>
             </w:pPr>
             <w:r>
-              <w:lastRenderedPageBreak/>
               <w:t xml:space="preserve">Use of Boolean values.  </w:t>
             </w:r>
           </w:p>
@@ -2803,16 +2580,8 @@
               <w:t>Created state/Boolean variable to test lower limit of length -</w:t>
             </w:r>
             <w:r>
-              <w:t xml:space="preserve"> </w:t>
-            </w:r>
-            <w:r>
-              <w:t>ClassProject_</w:t>
-            </w:r>
-            <w:proofErr w:type="gramStart"/>
-            <w:r>
-              <w:t>2.r</w:t>
-            </w:r>
-            <w:proofErr w:type="gramEnd"/>
+              <w:t xml:space="preserve"> ClassProject_2.r</w:t>
+            </w:r>
           </w:p>
         </w:tc>
       </w:tr>
@@ -2833,15 +2602,7 @@
               </w:numPr>
             </w:pPr>
             <w:r>
-              <w:t xml:space="preserve">Find max, min, or average value of a vector using </w:t>
-            </w:r>
-            <w:proofErr w:type="gramStart"/>
-            <w:r>
-              <w:t>for(</w:t>
-            </w:r>
-            <w:proofErr w:type="gramEnd"/>
-            <w:r>
-              <w:t>)</w:t>
+              <w:t>Find max, min, or average value of a vector using for()</w:t>
             </w:r>
           </w:p>
         </w:tc>
@@ -2881,15 +2642,7 @@
           </w:tcPr>
           <w:p>
             <w:r>
-              <w:t xml:space="preserve">Used a state variable and a </w:t>
-            </w:r>
-            <w:proofErr w:type="gramStart"/>
-            <w:r>
-              <w:t>for(</w:t>
-            </w:r>
-            <w:proofErr w:type="gramEnd"/>
-            <w:r>
-              <w:t xml:space="preserve">) to determine min and max of fish length vector – </w:t>
+              <w:t xml:space="preserve">Used a state variable and a for() to determine min and max of fish length vector – </w:t>
             </w:r>
             <w:r>
               <w:t>ClassProject_2.r</w:t>
@@ -2954,26 +2707,13 @@
           </w:tcPr>
           <w:p>
             <w:r>
-              <w:t xml:space="preserve">Used </w:t>
-            </w:r>
-            <w:proofErr w:type="spellStart"/>
-            <w:proofErr w:type="gramStart"/>
-            <w:r>
-              <w:t>na.omit</w:t>
-            </w:r>
-            <w:proofErr w:type="spellEnd"/>
-            <w:proofErr w:type="gramEnd"/>
-            <w:r>
-              <w:t xml:space="preserve"> to ignore NA values</w:t>
+              <w:t>Used na.omit to ignore NA values</w:t>
             </w:r>
             <w:r>
               <w:t>-</w:t>
             </w:r>
             <w:r>
-              <w:t xml:space="preserve"> </w:t>
-            </w:r>
-            <w:r>
-              <w:t>ClassProject_2.r</w:t>
+              <w:t xml:space="preserve"> ClassProject_2.r</w:t>
             </w:r>
           </w:p>
         </w:tc>
@@ -3035,30 +2775,14 @@
           </w:tcPr>
           <w:p>
             <w:r>
-              <w:t xml:space="preserve">Added length in inches to </w:t>
-            </w:r>
-            <w:proofErr w:type="spellStart"/>
-            <w:r>
-              <w:t>lakeSturgeon</w:t>
-            </w:r>
-            <w:r>
-              <w:t>Data</w:t>
-            </w:r>
-            <w:proofErr w:type="spellEnd"/>
-            <w:r>
-              <w:t>-</w:t>
-            </w:r>
-            <w:r>
-              <w:t xml:space="preserve"> </w:t>
-            </w:r>
-            <w:r>
-              <w:t>ClassProject_</w:t>
-            </w:r>
-            <w:proofErr w:type="gramStart"/>
-            <w:r>
-              <w:t>2.r</w:t>
-            </w:r>
-            <w:proofErr w:type="gramEnd"/>
+              <w:t>Added length in inches to lakeSturgeon</w:t>
+            </w:r>
+            <w:r>
+              <w:t>Data-</w:t>
+            </w:r>
+            <w:r>
+              <w:t xml:space="preserve"> ClassProject_2.r</w:t>
+            </w:r>
           </w:p>
         </w:tc>
       </w:tr>
@@ -3122,13 +2846,8 @@
               <w:t xml:space="preserve">Removed and rearranged columns in data frame </w:t>
             </w:r>
             <w:r>
-              <w:t>ClassProject_</w:t>
-            </w:r>
-            <w:proofErr w:type="gramStart"/>
-            <w:r>
-              <w:t>2.r</w:t>
-            </w:r>
-            <w:proofErr w:type="gramEnd"/>
+              <w:t>ClassProject_2.r</w:t>
+            </w:r>
           </w:p>
         </w:tc>
       </w:tr>
@@ -3192,16 +2911,8 @@
               <w:t>Created csv file-</w:t>
             </w:r>
             <w:r>
-              <w:t xml:space="preserve"> </w:t>
-            </w:r>
-            <w:r>
-              <w:t>ClassProject_</w:t>
-            </w:r>
-            <w:proofErr w:type="gramStart"/>
-            <w:r>
-              <w:t>2.r</w:t>
-            </w:r>
-            <w:proofErr w:type="gramEnd"/>
+              <w:t xml:space="preserve"> ClassProject_2.r</w:t>
+            </w:r>
           </w:p>
         </w:tc>
       </w:tr>
@@ -3262,24 +2973,14 @@
           </w:tcPr>
           <w:p>
             <w:r>
-              <w:t xml:space="preserve">Labeled histogram using </w:t>
-            </w:r>
-            <w:proofErr w:type="spellStart"/>
-            <w:r>
-              <w:t>ggplot</w:t>
-            </w:r>
-            <w:proofErr w:type="spellEnd"/>
+              <w:t>Labeled histogram using ggplot</w:t>
+            </w:r>
             <w:r>
               <w:t xml:space="preserve"> – </w:t>
             </w:r>
             <w:r>
-              <w:t>ClassProject-</w:t>
-            </w:r>
-            <w:proofErr w:type="gramStart"/>
-            <w:r>
-              <w:t>3.r</w:t>
-            </w:r>
-            <w:proofErr w:type="gramEnd"/>
+              <w:t>ClassProject-3.r</w:t>
+            </w:r>
           </w:p>
         </w:tc>
       </w:tr>
@@ -3343,16 +3044,8 @@
               <w:t>Added legend to plot -</w:t>
             </w:r>
             <w:r>
-              <w:t xml:space="preserve"> </w:t>
-            </w:r>
-            <w:r>
-              <w:t>ClassProject_</w:t>
-            </w:r>
-            <w:proofErr w:type="gramStart"/>
-            <w:r>
-              <w:t>5.r</w:t>
-            </w:r>
-            <w:proofErr w:type="gramEnd"/>
+              <w:t xml:space="preserve"> ClassProject_5.r</w:t>
+            </w:r>
             <w:r>
               <w:t>, line</w:t>
             </w:r>
@@ -3428,15 +3121,7 @@
               <w:t xml:space="preserve"> – </w:t>
             </w:r>
             <w:r>
-              <w:t>ClassProject-</w:t>
-            </w:r>
-            <w:proofErr w:type="gramStart"/>
-            <w:r>
-              <w:t>3.r</w:t>
-            </w:r>
-            <w:proofErr w:type="gramEnd"/>
-            <w:r>
-              <w:t xml:space="preserve"> </w:t>
+              <w:t xml:space="preserve">ClassProject-3.r </w:t>
             </w:r>
           </w:p>
         </w:tc>
@@ -3501,16 +3186,8 @@
               <w:t>Added vertical line to express average length-</w:t>
             </w:r>
             <w:r>
-              <w:t xml:space="preserve"> </w:t>
-            </w:r>
-            <w:r>
-              <w:t>ClassProject-</w:t>
-            </w:r>
-            <w:proofErr w:type="gramStart"/>
-            <w:r>
-              <w:t>3.r</w:t>
-            </w:r>
-            <w:proofErr w:type="gramEnd"/>
+              <w:t xml:space="preserve"> ClassProject-3.r</w:t>
+            </w:r>
           </w:p>
         </w:tc>
       </w:tr>
@@ -3571,24 +3248,17 @@
           </w:tcPr>
           <w:p>
             <w:r>
-              <w:t xml:space="preserve">Created histogram using </w:t>
-            </w:r>
-            <w:proofErr w:type="spellStart"/>
-            <w:r>
-              <w:t>ggplot</w:t>
-            </w:r>
-            <w:proofErr w:type="spellEnd"/>
-            <w:r>
-              <w:t xml:space="preserve"> – </w:t>
-            </w:r>
-            <w:r>
-              <w:t>ClassProject-</w:t>
-            </w:r>
-            <w:proofErr w:type="gramStart"/>
-            <w:r>
-              <w:t>3.r</w:t>
-            </w:r>
-            <w:proofErr w:type="gramEnd"/>
+              <w:t xml:space="preserve">Created histogram using ggplot </w:t>
+            </w:r>
+            <w:r>
+              <w:t>to visualize distribution of fish length</w:t>
+            </w:r>
+            <w:r>
+              <w:t xml:space="preserve">– </w:t>
+            </w:r>
+            <w:r>
+              <w:t>ClassProject-3.r</w:t>
+            </w:r>
           </w:p>
         </w:tc>
       </w:tr>
@@ -3608,11 +3278,9 @@
                 <w:numId w:val="2"/>
               </w:numPr>
             </w:pPr>
-            <w:proofErr w:type="spellStart"/>
             <w:r>
               <w:t>Barplot</w:t>
             </w:r>
-            <w:proofErr w:type="spellEnd"/>
           </w:p>
         </w:tc>
         <w:tc>
@@ -3651,32 +3319,20 @@
           </w:tcPr>
           <w:p>
             <w:r>
-              <w:t xml:space="preserve">Created </w:t>
-            </w:r>
-            <w:proofErr w:type="spellStart"/>
-            <w:r>
-              <w:t>barplot</w:t>
-            </w:r>
-            <w:proofErr w:type="spellEnd"/>
-            <w:r>
-              <w:t xml:space="preserve"> using </w:t>
-            </w:r>
-            <w:proofErr w:type="spellStart"/>
-            <w:r>
-              <w:t>ggpot</w:t>
-            </w:r>
-            <w:proofErr w:type="spellEnd"/>
-            <w:r>
-              <w:t xml:space="preserve"> – </w:t>
-            </w:r>
-            <w:r>
-              <w:t>ClassProject-</w:t>
-            </w:r>
-            <w:proofErr w:type="gramStart"/>
-            <w:r>
-              <w:t>3.r</w:t>
-            </w:r>
-            <w:proofErr w:type="gramEnd"/>
+              <w:t xml:space="preserve">Created barplot using ggpot </w:t>
+            </w:r>
+            <w:r>
+              <w:t xml:space="preserve">to visualize total number of fish </w:t>
+            </w:r>
+            <w:r>
+              <w:t>for survey</w:t>
+            </w:r>
+            <w:r>
+              <w:t xml:space="preserve">– </w:t>
+            </w:r>
+            <w:r>
+              <w:t>ClassProject-3.r</w:t>
+            </w:r>
           </w:p>
         </w:tc>
       </w:tr>
@@ -3697,15 +3353,7 @@
               </w:numPr>
             </w:pPr>
             <w:r>
-              <w:t xml:space="preserve">Multi-panel scatterplot using </w:t>
-            </w:r>
-            <w:proofErr w:type="gramStart"/>
-            <w:r>
-              <w:t>pairs(</w:t>
-            </w:r>
-            <w:proofErr w:type="gramEnd"/>
-            <w:r>
-              <w:t>)</w:t>
+              <w:t>Multi-panel scatterplot using pairs()</w:t>
             </w:r>
           </w:p>
         </w:tc>
@@ -3745,15 +3393,7 @@
           </w:tcPr>
           <w:p>
             <w:r>
-              <w:t xml:space="preserve">Created point plot using </w:t>
-            </w:r>
-            <w:proofErr w:type="gramStart"/>
-            <w:r>
-              <w:t>pairs(</w:t>
-            </w:r>
-            <w:proofErr w:type="gramEnd"/>
-            <w:r>
-              <w:t xml:space="preserve">) </w:t>
+              <w:t xml:space="preserve">Created point plot using pairs() </w:t>
             </w:r>
             <w:r>
               <w:t>–</w:t>
@@ -3836,29 +3476,16 @@
               <w:t>Created function to convert length -</w:t>
             </w:r>
             <w:r>
-              <w:t>ClassProject_</w:t>
-            </w:r>
-            <w:proofErr w:type="gramStart"/>
-            <w:r>
-              <w:t>4.r</w:t>
-            </w:r>
-            <w:proofErr w:type="gramEnd"/>
+              <w:t>ClassProject_4.r</w:t>
+            </w:r>
           </w:p>
           <w:p>
             <w:r>
               <w:t>Created function to determine max length for species -</w:t>
             </w:r>
             <w:r>
-              <w:t xml:space="preserve"> </w:t>
-            </w:r>
-            <w:r>
-              <w:t>ClassProject_</w:t>
-            </w:r>
-            <w:proofErr w:type="gramStart"/>
-            <w:r>
-              <w:t>4.r</w:t>
-            </w:r>
-            <w:proofErr w:type="gramEnd"/>
+              <w:t xml:space="preserve"> ClassProject_4.r</w:t>
+            </w:r>
           </w:p>
         </w:tc>
       </w:tr>
@@ -3922,15 +3549,7 @@
               <w:t>Created function with to input parameters</w:t>
             </w:r>
             <w:r>
-              <w:t>-ClassProject_</w:t>
-            </w:r>
-            <w:proofErr w:type="gramStart"/>
-            <w:r>
-              <w:t>5.r</w:t>
-            </w:r>
-            <w:proofErr w:type="gramEnd"/>
-            <w:r>
-              <w:t>-line</w:t>
+              <w:t>-ClassProject_5.r-line</w:t>
             </w:r>
             <w:r>
               <w:t xml:space="preserve"> 19-25</w:t>
@@ -3998,24 +3617,11 @@
               <w:t xml:space="preserve">Saved return value to </w:t>
             </w:r>
             <w:r>
-              <w:t>“</w:t>
-            </w:r>
-            <w:proofErr w:type="spellStart"/>
-            <w:r>
-              <w:t>allFishIn</w:t>
-            </w:r>
-            <w:proofErr w:type="spellEnd"/>
-            <w:r>
-              <w:t xml:space="preserve">” – </w:t>
-            </w:r>
-            <w:r>
-              <w:t>ClassProject_</w:t>
-            </w:r>
-            <w:proofErr w:type="gramStart"/>
-            <w:r>
-              <w:t>4.r</w:t>
-            </w:r>
-            <w:proofErr w:type="gramEnd"/>
+              <w:t xml:space="preserve">“allFishIn” – </w:t>
+            </w:r>
+            <w:r>
+              <w:t>ClassProject_4.r</w:t>
+            </w:r>
           </w:p>
         </w:tc>
       </w:tr>
@@ -4036,6 +3642,7 @@
               </w:numPr>
             </w:pPr>
             <w:r>
+              <w:lastRenderedPageBreak/>
               <w:t>Create a function with default parameters</w:t>
             </w:r>
           </w:p>
@@ -4076,15 +3683,7 @@
           </w:tcPr>
           <w:p>
             <w:r>
-              <w:t>Created a default variable within function – ClassProject_</w:t>
-            </w:r>
-            <w:proofErr w:type="gramStart"/>
-            <w:r>
-              <w:t>5.r</w:t>
-            </w:r>
-            <w:proofErr w:type="gramEnd"/>
-            <w:r>
-              <w:t>-</w:t>
+              <w:t>Created a default variable within function – ClassProject_5.r-</w:t>
             </w:r>
             <w:r>
               <w:t>line 19</w:t>
@@ -4149,13 +3748,14 @@
           </w:tcPr>
           <w:p>
             <w:r>
-              <w:t xml:space="preserve">Used function “filter” from </w:t>
-            </w:r>
-            <w:proofErr w:type="spellStart"/>
-            <w:r>
-              <w:t>dplyr</w:t>
-            </w:r>
-            <w:proofErr w:type="spellEnd"/>
+              <w:t>Used function “filter” from dplyr</w:t>
+            </w:r>
+            <w:r>
+              <w:t xml:space="preserve"> to create a vector with only data from </w:t>
+            </w:r>
+            <w:r>
+              <w:t>a single species</w:t>
+            </w:r>
             <w:r>
               <w:t xml:space="preserve"> </w:t>
             </w:r>
@@ -4166,32 +3766,22 @@
               <w:t xml:space="preserve"> </w:t>
             </w:r>
             <w:r>
-              <w:t>script 2 line 69</w:t>
-            </w:r>
-          </w:p>
-          <w:p>
-            <w:r>
-              <w:t>Used plot function “</w:t>
-            </w:r>
-            <w:proofErr w:type="spellStart"/>
-            <w:r>
-              <w:t>ggplot</w:t>
-            </w:r>
-            <w:proofErr w:type="spellEnd"/>
-            <w:r>
-              <w:t xml:space="preserve">” from ggplot2 </w:t>
+              <w:t>ClassProject_2.r</w:t>
+            </w:r>
+            <w:r>
+              <w:t xml:space="preserve"> line 69</w:t>
+            </w:r>
+          </w:p>
+          <w:p>
+            <w:r>
+              <w:t xml:space="preserve">Used plot function “ggplot” from ggplot2 </w:t>
             </w:r>
             <w:r>
               <w:t xml:space="preserve">– </w:t>
             </w:r>
             <w:r>
-              <w:t>ClassProject_</w:t>
-            </w:r>
-            <w:proofErr w:type="gramStart"/>
-            <w:r>
-              <w:t>3.r</w:t>
-            </w:r>
-            <w:proofErr w:type="gramEnd"/>
+              <w:t>ClassProject_3.r</w:t>
+            </w:r>
             <w:r>
               <w:t xml:space="preserve"> line 34</w:t>
             </w:r>
@@ -4258,21 +3848,22 @@
               <w:t>Used (reshape2) to reshape data frame</w:t>
             </w:r>
             <w:r>
+              <w:t xml:space="preserve"> </w:t>
+            </w:r>
+            <w:r>
+              <w:t>creating a new column for every country and only including one attribute</w:t>
+            </w:r>
+            <w:r>
               <w:t xml:space="preserve">- </w:t>
             </w:r>
             <w:r>
-              <w:t>ClassProject_</w:t>
-            </w:r>
-            <w:proofErr w:type="gramStart"/>
-            <w:r>
-              <w:t>5.r</w:t>
-            </w:r>
-            <w:proofErr w:type="gramEnd"/>
-            <w:r>
-              <w:t>-</w:t>
-            </w:r>
-            <w:r>
-              <w:t>line 8</w:t>
+              <w:t>ClassProject_5.r-</w:t>
+            </w:r>
+            <w:r>
+              <w:t xml:space="preserve">line </w:t>
+            </w:r>
+            <w:r>
+              <w:t>14</w:t>
             </w:r>
           </w:p>
         </w:tc>
@@ -4294,7 +3885,6 @@
               </w:numPr>
             </w:pPr>
             <w:r>
-              <w:lastRenderedPageBreak/>
               <w:t>Perform operation on multiple columns of a data frame or matrix</w:t>
             </w:r>
           </w:p>
@@ -4335,32 +3925,19 @@
           </w:tcPr>
           <w:p>
             <w:r>
-              <w:t xml:space="preserve">Used round to eliminate decimal points for all data within the </w:t>
-            </w:r>
-            <w:proofErr w:type="spellStart"/>
-            <w:r>
-              <w:t>caSchools</w:t>
-            </w:r>
-            <w:proofErr w:type="spellEnd"/>
-            <w:r>
-              <w:t xml:space="preserve"> data frame – </w:t>
-            </w:r>
-            <w:r>
-              <w:t>ClassProject_</w:t>
-            </w:r>
-            <w:proofErr w:type="gramStart"/>
-            <w:r>
-              <w:t>5.r</w:t>
-            </w:r>
-            <w:proofErr w:type="gramEnd"/>
-            <w:r>
-              <w:t>-</w:t>
+              <w:t xml:space="preserve">Used round to eliminate decimal points for all data within the caSchools data frame – </w:t>
+            </w:r>
+            <w:r>
+              <w:t>ClassProject_5.r-</w:t>
             </w:r>
             <w:r>
               <w:t>line</w:t>
             </w:r>
             <w:r>
-              <w:t xml:space="preserve"> 14</w:t>
+              <w:t xml:space="preserve"> </w:t>
+            </w:r>
+            <w:r>
+              <w:t>26</w:t>
             </w:r>
           </w:p>
         </w:tc>
@@ -4422,32 +3999,19 @@
           </w:tcPr>
           <w:p>
             <w:r>
-              <w:t xml:space="preserve">Used </w:t>
-            </w:r>
-            <w:proofErr w:type="spellStart"/>
-            <w:r>
-              <w:t>substr</w:t>
-            </w:r>
-            <w:proofErr w:type="spellEnd"/>
-            <w:r>
-              <w:t xml:space="preserve"> to only select the highest grade</w:t>
+              <w:t>Used substr to only select the highest grade</w:t>
             </w:r>
             <w:r>
               <w:t xml:space="preserve"> level provided- </w:t>
             </w:r>
             <w:r>
-              <w:t>ClassProject_</w:t>
-            </w:r>
-            <w:proofErr w:type="gramStart"/>
-            <w:r>
-              <w:t>5.r</w:t>
-            </w:r>
-            <w:proofErr w:type="gramEnd"/>
-            <w:r>
-              <w:t xml:space="preserve"> </w:t>
-            </w:r>
-            <w:r>
-              <w:t>line 16</w:t>
+              <w:t xml:space="preserve">ClassProject_5.r </w:t>
+            </w:r>
+            <w:r>
+              <w:t xml:space="preserve">line </w:t>
+            </w:r>
+            <w:r>
+              <w:t>28</w:t>
             </w:r>
           </w:p>
         </w:tc>
@@ -4512,27 +4076,10 @@
               <w:t xml:space="preserve">Used function round to round lengths to </w:t>
             </w:r>
             <w:r>
-              <w:t xml:space="preserve">one </w:t>
-            </w:r>
-            <w:proofErr w:type="gramStart"/>
-            <w:r>
-              <w:t xml:space="preserve">decimal </w:t>
-            </w:r>
-            <w:r>
-              <w:t xml:space="preserve"> </w:t>
-            </w:r>
-            <w:r>
-              <w:t>ClassProject</w:t>
-            </w:r>
-            <w:proofErr w:type="gramEnd"/>
-            <w:r>
-              <w:t>_</w:t>
-            </w:r>
-            <w:r>
-              <w:t>4.</w:t>
-            </w:r>
-            <w:r>
-              <w:t>r</w:t>
+              <w:t xml:space="preserve">one decimal </w:t>
+            </w:r>
+            <w:r>
+              <w:t xml:space="preserve"> ClassProject_4.r</w:t>
             </w:r>
             <w:r>
               <w:t xml:space="preserve"> line 52</w:t>
@@ -4600,21 +4147,13 @@
               <w:t xml:space="preserve">Renamed row and column </w:t>
             </w:r>
             <w:r>
-              <w:t>ClassProject_</w:t>
-            </w:r>
-            <w:proofErr w:type="gramStart"/>
-            <w:r>
-              <w:t>5.r</w:t>
-            </w:r>
-            <w:proofErr w:type="gramEnd"/>
-            <w:r>
-              <w:t xml:space="preserve"> </w:t>
-            </w:r>
-            <w:r>
-              <w:t>line 10</w:t>
-            </w:r>
-            <w:r>
-              <w:t>,11</w:t>
+              <w:t xml:space="preserve">ClassProject_5.r </w:t>
+            </w:r>
+            <w:r>
+              <w:t xml:space="preserve">line </w:t>
+            </w:r>
+            <w:r>
+              <w:t>16,17</w:t>
             </w:r>
           </w:p>
         </w:tc>
@@ -4685,15 +4224,13 @@
               <w:t xml:space="preserve"> – </w:t>
             </w:r>
             <w:r>
-              <w:t>ClassProject_</w:t>
-            </w:r>
-            <w:proofErr w:type="gramStart"/>
-            <w:r>
-              <w:t>5.r</w:t>
-            </w:r>
-            <w:proofErr w:type="gramEnd"/>
-            <w:r>
-              <w:t xml:space="preserve"> line 55</w:t>
+              <w:t>ClassProject_5.r</w:t>
+            </w:r>
+            <w:r>
+              <w:t xml:space="preserve"> line </w:t>
+            </w:r>
+            <w:r>
+              <w:t>89</w:t>
             </w:r>
           </w:p>
         </w:tc>
@@ -4761,32 +4298,22 @@
               <w:t xml:space="preserve">3 </w:t>
             </w:r>
             <w:r>
-              <w:t xml:space="preserve">operations on matrix </w:t>
-            </w:r>
-            <w:proofErr w:type="spellStart"/>
-            <w:r>
-              <w:t>allCrime</w:t>
-            </w:r>
-            <w:proofErr w:type="spellEnd"/>
+              <w:t>operations on matrix allCrime</w:t>
+            </w:r>
             <w:r>
               <w:t>-</w:t>
             </w:r>
             <w:r>
-              <w:t xml:space="preserve"> </w:t>
-            </w:r>
-            <w:r>
-              <w:t>ClassProject_</w:t>
-            </w:r>
-            <w:proofErr w:type="gramStart"/>
-            <w:r>
-              <w:t>5.r</w:t>
-            </w:r>
-            <w:proofErr w:type="gramEnd"/>
+              <w:t xml:space="preserve"> ClassProject_5.r</w:t>
+            </w:r>
             <w:r>
               <w:t>, line</w:t>
             </w:r>
             <w:r>
-              <w:t>s 58-60</w:t>
+              <w:t xml:space="preserve">s </w:t>
+            </w:r>
+            <w:r>
+              <w:t>92-94</w:t>
             </w:r>
           </w:p>
         </w:tc>
@@ -4808,15 +4335,7 @@
               </w:numPr>
             </w:pPr>
             <w:r>
-              <w:t xml:space="preserve">Repeat values using the </w:t>
-            </w:r>
-            <w:proofErr w:type="gramStart"/>
-            <w:r>
-              <w:t>rep(</w:t>
-            </w:r>
-            <w:proofErr w:type="gramEnd"/>
-            <w:r>
-              <w:t>) function</w:t>
+              <w:t>Repeat values using the rep() function</w:t>
             </w:r>
           </w:p>
         </w:tc>
@@ -4862,18 +4381,13 @@
               <w:t>values for a new vector-</w:t>
             </w:r>
             <w:r>
-              <w:t xml:space="preserve"> </w:t>
-            </w:r>
-            <w:r>
-              <w:t>ClassProject_</w:t>
-            </w:r>
-            <w:proofErr w:type="gramStart"/>
-            <w:r>
-              <w:t>5.r</w:t>
-            </w:r>
-            <w:proofErr w:type="gramEnd"/>
-            <w:r>
-              <w:t>, line 66</w:t>
+              <w:t xml:space="preserve"> ClassProject_5.r</w:t>
+            </w:r>
+            <w:r>
+              <w:t xml:space="preserve">, line </w:t>
+            </w:r>
+            <w:r>
+              <w:t>100</w:t>
             </w:r>
           </w:p>
         </w:tc>
@@ -4948,18 +4462,13 @@
               <w:t xml:space="preserve"> – </w:t>
             </w:r>
             <w:r>
-              <w:t>ClassProject_</w:t>
-            </w:r>
-            <w:proofErr w:type="gramStart"/>
-            <w:r>
-              <w:t>5.r</w:t>
-            </w:r>
-            <w:proofErr w:type="gramEnd"/>
-            <w:r>
-              <w:t xml:space="preserve"> </w:t>
-            </w:r>
-            <w:r>
-              <w:t xml:space="preserve"> line 68,79</w:t>
+              <w:t xml:space="preserve">ClassProject_5.r </w:t>
+            </w:r>
+            <w:r>
+              <w:t xml:space="preserve"> line </w:t>
+            </w:r>
+            <w:r>
+              <w:t>102,114</w:t>
             </w:r>
           </w:p>
         </w:tc>
@@ -5037,21 +4546,13 @@
               <w:t xml:space="preserve">schools – </w:t>
             </w:r>
             <w:r>
-              <w:t>ClassProject_</w:t>
-            </w:r>
-            <w:proofErr w:type="gramStart"/>
-            <w:r>
-              <w:t>5.r</w:t>
-            </w:r>
-            <w:proofErr w:type="gramEnd"/>
-            <w:r>
-              <w:t xml:space="preserve"> </w:t>
-            </w:r>
-            <w:r>
-              <w:t>line 20</w:t>
-            </w:r>
-            <w:r>
-              <w:t>,28</w:t>
+              <w:t xml:space="preserve">ClassProject_5.r </w:t>
+            </w:r>
+            <w:r>
+              <w:t xml:space="preserve">line </w:t>
+            </w:r>
+            <w:r>
+              <w:t>38,44</w:t>
             </w:r>
           </w:p>
         </w:tc>
@@ -5073,15 +4574,7 @@
               </w:numPr>
             </w:pPr>
             <w:r>
-              <w:t xml:space="preserve">Create a </w:t>
-            </w:r>
-            <w:proofErr w:type="gramStart"/>
-            <w:r>
-              <w:t>boxplots</w:t>
-            </w:r>
-            <w:proofErr w:type="gramEnd"/>
-            <w:r>
-              <w:t xml:space="preserve"> that uses multiple categories</w:t>
+              <w:t>Create a boxplots that uses multiple categories</w:t>
             </w:r>
           </w:p>
         </w:tc>
@@ -5121,27 +4614,19 @@
           </w:tcPr>
           <w:p>
             <w:r>
-              <w:t>Created box plots to illustrate data used in t-</w:t>
-            </w:r>
-            <w:proofErr w:type="gramStart"/>
-            <w:r>
-              <w:t>test’s</w:t>
-            </w:r>
-            <w:r>
-              <w:t xml:space="preserve">  –</w:t>
-            </w:r>
-            <w:proofErr w:type="gramEnd"/>
-            <w:r>
-              <w:t xml:space="preserve"> </w:t>
-            </w:r>
-            <w:r>
-              <w:t>ClassProject_5.r</w:t>
-            </w:r>
-            <w:r>
-              <w:t xml:space="preserve"> </w:t>
-            </w:r>
-            <w:r>
-              <w:t>line 46</w:t>
+              <w:t>Created box plots to illustrate data used in t-test’s</w:t>
+            </w:r>
+            <w:r>
+              <w:t xml:space="preserve">  – </w:t>
+            </w:r>
+            <w:r>
+              <w:t xml:space="preserve">ClassProject_5.r </w:t>
+            </w:r>
+            <w:r>
+              <w:t xml:space="preserve">line </w:t>
+            </w:r>
+            <w:r>
+              <w:t>50-53</w:t>
             </w:r>
           </w:p>
         </w:tc>
@@ -5203,29 +4688,16 @@
           </w:tcPr>
           <w:p>
             <w:r>
-              <w:t xml:space="preserve">Created randomly sampled data from </w:t>
-            </w:r>
-            <w:proofErr w:type="spellStart"/>
-            <w:r>
-              <w:t>dataframe</w:t>
-            </w:r>
-            <w:proofErr w:type="spellEnd"/>
-            <w:r>
-              <w:t>-</w:t>
-            </w:r>
-            <w:r>
-              <w:t xml:space="preserve"> </w:t>
-            </w:r>
-            <w:r>
-              <w:t>ClassProject_</w:t>
-            </w:r>
-            <w:proofErr w:type="gramStart"/>
-            <w:r>
-              <w:t>5.r</w:t>
-            </w:r>
-            <w:proofErr w:type="gramEnd"/>
-            <w:r>
-              <w:t>, line 87</w:t>
+              <w:t>Created randomly sampled data from dataframe-</w:t>
+            </w:r>
+            <w:r>
+              <w:t xml:space="preserve"> ClassProject_5.r</w:t>
+            </w:r>
+            <w:r>
+              <w:t xml:space="preserve">, line </w:t>
+            </w:r>
+            <w:r>
+              <w:t>121</w:t>
             </w:r>
           </w:p>
         </w:tc>
@@ -5247,17 +4719,7 @@
               </w:numPr>
             </w:pPr>
             <w:r>
-              <w:t xml:space="preserve">Create pseudo-random values using </w:t>
-            </w:r>
-            <w:proofErr w:type="spellStart"/>
-            <w:proofErr w:type="gramStart"/>
-            <w:r>
-              <w:t>set.seed</w:t>
-            </w:r>
-            <w:proofErr w:type="spellEnd"/>
-            <w:proofErr w:type="gramEnd"/>
-            <w:r>
-              <w:t>()</w:t>
+              <w:t>Create pseudo-random values using set.seed()</w:t>
             </w:r>
           </w:p>
         </w:tc>
@@ -5303,15 +4765,25 @@
               <w:t xml:space="preserve"> </w:t>
             </w:r>
             <w:r>
-              <w:t>ClassProject_</w:t>
-            </w:r>
-            <w:proofErr w:type="gramStart"/>
-            <w:r>
-              <w:t>5.r</w:t>
-            </w:r>
-            <w:proofErr w:type="gramEnd"/>
-            <w:r>
-              <w:t>, line 90</w:t>
+              <w:t>of</w:t>
+            </w:r>
+            <w:r>
+              <w:t xml:space="preserve"> 25 </w:t>
+            </w:r>
+            <w:r>
+              <w:t xml:space="preserve">to create random values from </w:t>
+            </w:r>
+            <w:r>
+              <w:t xml:space="preserve">violent rate data </w:t>
+            </w:r>
+            <w:r>
+              <w:t>ClassProject_5.r</w:t>
+            </w:r>
+            <w:r>
+              <w:t xml:space="preserve">, line </w:t>
+            </w:r>
+            <w:r>
+              <w:t>124</w:t>
             </w:r>
           </w:p>
         </w:tc>
@@ -5333,6 +4805,7 @@
               </w:numPr>
             </w:pPr>
             <w:r>
+              <w:lastRenderedPageBreak/>
               <w:t>Sample from a normal distribution</w:t>
             </w:r>
           </w:p>
@@ -5376,21 +4849,16 @@
               <w:t>Created sample from a normal distribution -</w:t>
             </w:r>
             <w:r>
+              <w:t xml:space="preserve"> ClassProject_5.r</w:t>
+            </w:r>
+            <w:r>
+              <w:t>, line</w:t>
+            </w:r>
+            <w:r>
               <w:t xml:space="preserve"> </w:t>
             </w:r>
             <w:r>
-              <w:t>ClassProject_</w:t>
-            </w:r>
-            <w:proofErr w:type="gramStart"/>
-            <w:r>
-              <w:t>5.r</w:t>
-            </w:r>
-            <w:proofErr w:type="gramEnd"/>
-            <w:r>
-              <w:t>, line</w:t>
-            </w:r>
-            <w:r>
-              <w:t xml:space="preserve"> 88</w:t>
+              <w:t>122</w:t>
             </w:r>
           </w:p>
         </w:tc>
@@ -5458,18 +4926,16 @@
               <w:t xml:space="preserve">t within data folder </w:t>
             </w:r>
             <w:r>
-              <w:t>ClassProject_</w:t>
-            </w:r>
-            <w:proofErr w:type="gramStart"/>
-            <w:r>
-              <w:t>5.r</w:t>
-            </w:r>
-            <w:proofErr w:type="gramEnd"/>
+              <w:t>ClassProject_5.r</w:t>
+            </w:r>
             <w:r>
               <w:t>, line</w:t>
             </w:r>
             <w:r>
-              <w:t xml:space="preserve"> 96</w:t>
+              <w:t xml:space="preserve"> </w:t>
+            </w:r>
+            <w:r>
+              <w:t>130</w:t>
             </w:r>
           </w:p>
         </w:tc>
@@ -5544,18 +5010,13 @@
               <w:t xml:space="preserve"> violent crime rate against population and income- </w:t>
             </w:r>
             <w:r>
-              <w:t>ClassProject_</w:t>
-            </w:r>
-            <w:proofErr w:type="gramStart"/>
-            <w:r>
-              <w:t>6</w:t>
-            </w:r>
-            <w:r>
-              <w:t>.r</w:t>
-            </w:r>
-            <w:proofErr w:type="gramEnd"/>
-            <w:r>
-              <w:t>, line 11,15</w:t>
+              <w:t>ClassProject_6.r</w:t>
+            </w:r>
+            <w:r>
+              <w:t xml:space="preserve">, line </w:t>
+            </w:r>
+            <w:r>
+              <w:t>12,17</w:t>
             </w:r>
           </w:p>
         </w:tc>
@@ -5620,13 +5081,8 @@
               <w:t xml:space="preserve">Added regression lines for both linear models </w:t>
             </w:r>
             <w:r>
-              <w:t>ClassProject_</w:t>
-            </w:r>
-            <w:proofErr w:type="gramStart"/>
-            <w:r>
-              <w:t>6.r</w:t>
-            </w:r>
-            <w:proofErr w:type="gramEnd"/>
+              <w:t>ClassProject_6.r</w:t>
+            </w:r>
             <w:r>
               <w:t xml:space="preserve">, </w:t>
             </w:r>
@@ -5653,23 +5109,7 @@
               </w:numPr>
             </w:pPr>
             <w:r>
-              <w:t xml:space="preserve">Up to four examples of </w:t>
-            </w:r>
-            <w:proofErr w:type="spellStart"/>
-            <w:r>
-              <w:t>subsetting</w:t>
-            </w:r>
-            <w:proofErr w:type="spellEnd"/>
-            <w:r>
-              <w:t xml:space="preserve"> a vector using </w:t>
-            </w:r>
-            <w:proofErr w:type="gramStart"/>
-            <w:r>
-              <w:t>which(</w:t>
-            </w:r>
-            <w:proofErr w:type="gramEnd"/>
-            <w:r>
-              <w:t xml:space="preserve">). </w:t>
+              <w:t xml:space="preserve">Up to four examples of subsetting a vector using which(). </w:t>
             </w:r>
             <w:r>
               <w:rPr>
@@ -5719,15 +5159,7 @@
               <w:t xml:space="preserve">Subset </w:t>
             </w:r>
             <w:r>
-              <w:t xml:space="preserve">3 different vectors using </w:t>
-            </w:r>
-            <w:proofErr w:type="gramStart"/>
-            <w:r>
-              <w:t>which(</w:t>
-            </w:r>
-            <w:proofErr w:type="gramEnd"/>
-            <w:r>
-              <w:t>)</w:t>
+              <w:t>3 different vectors using which()</w:t>
             </w:r>
             <w:r>
               <w:t>ClassProject_6.r</w:t>
@@ -5758,16 +5190,7 @@
               </w:numPr>
             </w:pPr>
             <w:r>
-              <w:lastRenderedPageBreak/>
-              <w:t xml:space="preserve">Use </w:t>
-            </w:r>
-            <w:proofErr w:type="gramStart"/>
-            <w:r>
-              <w:t>grep(</w:t>
-            </w:r>
-            <w:proofErr w:type="gramEnd"/>
-            <w:r>
-              <w:t>) on a vector</w:t>
+              <w:t>Use grep() on a vector</w:t>
             </w:r>
           </w:p>
         </w:tc>
@@ -5821,31 +5244,18 @@
             <w:r>
               <w:t>“Kansas” to include Kansas and “</w:t>
             </w:r>
-            <w:proofErr w:type="spellStart"/>
             <w:r>
               <w:t>k</w:t>
             </w:r>
             <w:r>
-              <w:t>ansas</w:t>
-            </w:r>
-            <w:proofErr w:type="spellEnd"/>
-            <w:r>
-              <w:t xml:space="preserve">” to include Arkansas </w:t>
+              <w:t xml:space="preserve">ansas” to include Arkansas </w:t>
             </w:r>
             <w:r>
               <w:t>-</w:t>
             </w:r>
             <w:r>
-              <w:t xml:space="preserve"> </w:t>
-            </w:r>
-            <w:r>
-              <w:t>ClassProject_</w:t>
-            </w:r>
-            <w:proofErr w:type="gramStart"/>
-            <w:r>
-              <w:t>6.r</w:t>
-            </w:r>
-            <w:proofErr w:type="gramEnd"/>
+              <w:t xml:space="preserve"> ClassProject_6.r</w:t>
+            </w:r>
             <w:r>
               <w:t>, line 26-27</w:t>
             </w:r>
@@ -5931,16 +5341,8 @@
               <w:t>x another vector-</w:t>
             </w:r>
             <w:r>
-              <w:t xml:space="preserve"> </w:t>
-            </w:r>
-            <w:r>
-              <w:t>ClassProject_</w:t>
-            </w:r>
-            <w:proofErr w:type="gramStart"/>
-            <w:r>
-              <w:t>6.r</w:t>
-            </w:r>
-            <w:proofErr w:type="gramEnd"/>
+              <w:t xml:space="preserve"> ClassProject_6.r</w:t>
+            </w:r>
             <w:r>
               <w:t>, line 28-31</w:t>
             </w:r>
@@ -6004,18 +5406,10 @@
           </w:tcPr>
           <w:p>
             <w:r>
-              <w:t xml:space="preserve">Created multiple condition on a subset </w:t>
-            </w:r>
-            <w:proofErr w:type="gramStart"/>
-            <w:r>
-              <w:t xml:space="preserve">vector </w:t>
-            </w:r>
-            <w:r>
-              <w:t>,</w:t>
-            </w:r>
-            <w:proofErr w:type="gramEnd"/>
-            <w:r>
-              <w:t xml:space="preserve"> in order to subset and index vector</w:t>
+              <w:t xml:space="preserve">Created multiple condition on a subset vector </w:t>
+            </w:r>
+            <w:r>
+              <w:t>, in order to subset and index vector</w:t>
             </w:r>
             <w:r>
               <w:t xml:space="preserve">– </w:t>
@@ -6028,6 +5422,9 @@
             </w:r>
             <w:r>
               <w:t xml:space="preserve"> 36</w:t>
+            </w:r>
+            <w:r>
+              <w:t>,37</w:t>
             </w:r>
           </w:p>
         </w:tc>
@@ -6050,15 +5447,7 @@
               </w:numPr>
             </w:pPr>
             <w:r>
-              <w:t xml:space="preserve">Multiple conditions in a </w:t>
-            </w:r>
-            <w:proofErr w:type="gramStart"/>
-            <w:r>
-              <w:t>grep(</w:t>
-            </w:r>
-            <w:proofErr w:type="gramEnd"/>
-            <w:r>
-              <w:t>)</w:t>
+              <w:t>Multiple conditions in a grep()</w:t>
             </w:r>
           </w:p>
         </w:tc>
@@ -6098,18 +5487,19 @@
           </w:tcPr>
           <w:p>
             <w:r>
-              <w:t xml:space="preserve">Used multiple conditions with </w:t>
-            </w:r>
-            <w:proofErr w:type="gramStart"/>
-            <w:r>
-              <w:t>grep(</w:t>
-            </w:r>
-            <w:proofErr w:type="gramEnd"/>
-            <w:r>
-              <w:t xml:space="preserve">) </w:t>
-            </w:r>
-            <w:r>
-              <w:t xml:space="preserve">ClassProject_5.r - Line 26 </w:t>
+              <w:t>Used multiple conditions with grep()</w:t>
+            </w:r>
+            <w:r>
+              <w:t xml:space="preserve"> using OR</w:t>
+            </w:r>
+            <w:r>
+              <w:t xml:space="preserve"> </w:t>
+            </w:r>
+            <w:r>
+              <w:t>ClassProject_5.r - Line 2</w:t>
+            </w:r>
+            <w:r>
+              <w:t>5</w:t>
             </w:r>
           </w:p>
         </w:tc>
@@ -6131,15 +5521,7 @@
               </w:numPr>
             </w:pPr>
             <w:r>
-              <w:t xml:space="preserve">Use of </w:t>
-            </w:r>
-            <w:proofErr w:type="gramStart"/>
-            <w:r>
-              <w:t>union(</w:t>
-            </w:r>
-            <w:proofErr w:type="gramEnd"/>
-            <w:r>
-              <w:t>) or intersect()</w:t>
+              <w:t>Use of union() or intersect()</w:t>
             </w:r>
           </w:p>
         </w:tc>
@@ -6182,16 +5564,17 @@
               <w:t>Used in</w:t>
             </w:r>
             <w:r>
-              <w:t xml:space="preserve">tersect to create a new vector – </w:t>
-            </w:r>
-            <w:r>
-              <w:t>ClassProject_</w:t>
-            </w:r>
-            <w:proofErr w:type="gramStart"/>
-            <w:r>
-              <w:t>6.r</w:t>
-            </w:r>
-            <w:proofErr w:type="gramEnd"/>
+              <w:t xml:space="preserve">tersect to create a new vector </w:t>
+            </w:r>
+            <w:r>
+              <w:t>with values in both input vectors</w:t>
+            </w:r>
+            <w:r>
+              <w:t xml:space="preserve">– </w:t>
+            </w:r>
+            <w:r>
+              <w:t>ClassProject_6.r</w:t>
+            </w:r>
             <w:r>
               <w:t>, line</w:t>
             </w:r>
@@ -6268,21 +5651,13 @@
               <w:t xml:space="preserve">Created two plots using subset vectors – </w:t>
             </w:r>
             <w:r>
-              <w:t>ClassProject_</w:t>
-            </w:r>
-            <w:proofErr w:type="gramStart"/>
-            <w:r>
-              <w:t>5</w:t>
-            </w:r>
-            <w:r>
-              <w:t>.r</w:t>
-            </w:r>
-            <w:proofErr w:type="gramEnd"/>
+              <w:t>ClassProject_5.r</w:t>
+            </w:r>
             <w:r>
               <w:t xml:space="preserve">, lines </w:t>
             </w:r>
             <w:r>
-              <w:t>57,58</w:t>
+              <w:t>65-70</w:t>
             </w:r>
           </w:p>
         </w:tc>
@@ -6304,20 +5679,7 @@
               </w:numPr>
             </w:pPr>
             <w:r>
-              <w:t xml:space="preserve">Save results as </w:t>
-            </w:r>
-            <w:proofErr w:type="gramStart"/>
-            <w:r>
-              <w:t>an .</w:t>
-            </w:r>
-            <w:proofErr w:type="spellStart"/>
-            <w:r>
-              <w:t>rdata</w:t>
-            </w:r>
-            <w:proofErr w:type="spellEnd"/>
-            <w:proofErr w:type="gramEnd"/>
-            <w:r>
-              <w:t xml:space="preserve"> file </w:t>
+              <w:t xml:space="preserve">Save results as an .rdata file </w:t>
             </w:r>
           </w:p>
         </w:tc>
@@ -6363,21 +5725,13 @@
               <w:t>-</w:t>
             </w:r>
             <w:r>
-              <w:t xml:space="preserve"> </w:t>
-            </w:r>
-            <w:r>
-              <w:t>ClassProject_</w:t>
-            </w:r>
-            <w:proofErr w:type="gramStart"/>
-            <w:r>
-              <w:t>5</w:t>
-            </w:r>
-            <w:r>
-              <w:t>.r</w:t>
-            </w:r>
-            <w:proofErr w:type="gramEnd"/>
-            <w:r>
-              <w:t>, line 68</w:t>
+              <w:t xml:space="preserve"> ClassProject_5.r</w:t>
+            </w:r>
+            <w:r>
+              <w:t xml:space="preserve">, line </w:t>
+            </w:r>
+            <w:r>
+              <w:t>128</w:t>
             </w:r>
           </w:p>
         </w:tc>
@@ -8316,12 +7670,12 @@
 </file>
 
 <file path=customXml/item1.xml><?xml version="1.0" encoding="utf-8"?>
-<?mso-contentType ?>
-<FormTemplates xmlns="http://schemas.microsoft.com/sharepoint/v3/contenttype/forms">
-  <Display>DocumentLibraryForm</Display>
-  <Edit>DocumentLibraryForm</Edit>
-  <New>DocumentLibraryForm</New>
-</FormTemplates>
+<p:properties xmlns:p="http://schemas.microsoft.com/office/2006/metadata/properties" xmlns:xsi="http://www.w3.org/2001/XMLSchema-instance" xmlns:pc="http://schemas.microsoft.com/office/infopath/2007/PartnerControls">
+  <documentManagement>
+    <_ip_UnifiedCompliancePolicyUIAction xmlns="http://schemas.microsoft.com/sharepoint/v3" xsi:nil="true"/>
+    <_ip_UnifiedCompliancePolicyProperties xmlns="http://schemas.microsoft.com/sharepoint/v3" xsi:nil="true"/>
+  </documentManagement>
+</p:properties>
 </file>
 
 <file path=customXml/item2.xml><?xml version="1.0" encoding="utf-8"?>
@@ -8559,18 +7913,20 @@
 </file>
 
 <file path=customXml/item3.xml><?xml version="1.0" encoding="utf-8"?>
-<p:properties xmlns:p="http://schemas.microsoft.com/office/2006/metadata/properties" xmlns:xsi="http://www.w3.org/2001/XMLSchema-instance" xmlns:pc="http://schemas.microsoft.com/office/infopath/2007/PartnerControls">
-  <documentManagement>
-    <_ip_UnifiedCompliancePolicyUIAction xmlns="http://schemas.microsoft.com/sharepoint/v3" xsi:nil="true"/>
-    <_ip_UnifiedCompliancePolicyProperties xmlns="http://schemas.microsoft.com/sharepoint/v3" xsi:nil="true"/>
-  </documentManagement>
-</p:properties>
+<?mso-contentType ?>
+<FormTemplates xmlns="http://schemas.microsoft.com/sharepoint/v3/contenttype/forms">
+  <Display>DocumentLibraryForm</Display>
+  <Edit>DocumentLibraryForm</Edit>
+  <New>DocumentLibraryForm</New>
+</FormTemplates>
 </file>
 
 <file path=customXml/itemProps1.xml><?xml version="1.0" encoding="utf-8"?>
-<ds:datastoreItem xmlns:ds="http://schemas.openxmlformats.org/officeDocument/2006/customXml" ds:itemID="{8C9120B2-1F33-4364-BC70-C21C141FEC02}">
+<ds:datastoreItem xmlns:ds="http://schemas.openxmlformats.org/officeDocument/2006/customXml" ds:itemID="{124440A9-6BEA-4F74-BE69-91C0B998B5E1}">
   <ds:schemaRefs>
-    <ds:schemaRef ds:uri="http://schemas.microsoft.com/sharepoint/v3/contenttype/forms"/>
+    <ds:schemaRef ds:uri="http://schemas.microsoft.com/office/2006/metadata/properties"/>
+    <ds:schemaRef ds:uri="http://schemas.microsoft.com/office/infopath/2007/PartnerControls"/>
+    <ds:schemaRef ds:uri="http://schemas.microsoft.com/sharepoint/v3"/>
   </ds:schemaRefs>
 </ds:datastoreItem>
 </file>
@@ -8596,11 +7952,9 @@
 </file>
 
 <file path=customXml/itemProps3.xml><?xml version="1.0" encoding="utf-8"?>
-<ds:datastoreItem xmlns:ds="http://schemas.openxmlformats.org/officeDocument/2006/customXml" ds:itemID="{124440A9-6BEA-4F74-BE69-91C0B998B5E1}">
+<ds:datastoreItem xmlns:ds="http://schemas.openxmlformats.org/officeDocument/2006/customXml" ds:itemID="{8C9120B2-1F33-4364-BC70-C21C141FEC02}">
   <ds:schemaRefs>
-    <ds:schemaRef ds:uri="http://schemas.microsoft.com/office/2006/metadata/properties"/>
-    <ds:schemaRef ds:uri="http://schemas.microsoft.com/office/infopath/2007/PartnerControls"/>
-    <ds:schemaRef ds:uri="http://schemas.microsoft.com/sharepoint/v3"/>
+    <ds:schemaRef ds:uri="http://schemas.microsoft.com/sharepoint/v3/contenttype/forms"/>
   </ds:schemaRefs>
 </ds:datastoreItem>
 </file>
</xml_diff>